<commit_message>
SRS Update and two Usecases
</commit_message>
<xml_diff>
--- a/SRS.docx
+++ b/SRS.docx
@@ -3176,11 +3176,22 @@
       <w:r>
         <w:br w:type="page"/>
       </w:r>
-      <w:fldSimple w:instr=" TITLE  \* MERGEFORMAT ">
-        <w:r>
-          <w:t>Software Requirements Specification</w:t>
-        </w:r>
-      </w:fldSimple>
+      <w:r>
+        <w:lastRenderedPageBreak/>
+        <w:fldChar w:fldCharType="begin"/>
+      </w:r>
+      <w:r>
+        <w:instrText xml:space="preserve"> TITLE  \* MERGEFORMAT </w:instrText>
+      </w:r>
+      <w:r>
+        <w:fldChar w:fldCharType="separate"/>
+      </w:r>
+      <w:r>
+        <w:t>Software Requirements Specification</w:t>
+      </w:r>
+      <w:r>
+        <w:fldChar w:fldCharType="end"/>
+      </w:r>
       <w:r>
         <w:t xml:space="preserve"> </w:t>
       </w:r>
@@ -3603,13 +3614,7 @@
           <w:rPr>
             <w:rStyle w:val="Link"/>
           </w:rPr>
-          <w:t>http://penbo-simplicity.de/wordpress/index.php/vision</w:t>
-        </w:r>
-        <w:r>
-          <w:rPr>
-            <w:rStyle w:val="Link"/>
-          </w:rPr>
-          <w:t>)</w:t>
+          <w:t>http://penbo-simplicity.de/wordpress/index.php/vision)</w:t>
         </w:r>
       </w:hyperlink>
     </w:p>
@@ -3669,8 +3674,6 @@
           </wp:inline>
         </w:drawing>
       </w:r>
-      <w:bookmarkStart w:id="7" w:name="_GoBack"/>
-      <w:bookmarkEnd w:id="7"/>
     </w:p>
     <w:p/>
     <w:p/>
@@ -3678,69 +3681,71 @@
       <w:pPr>
         <w:pStyle w:val="berschrift1"/>
       </w:pPr>
-      <w:bookmarkStart w:id="8" w:name="_Toc465409252"/>
+      <w:bookmarkStart w:id="7" w:name="_Toc465409252"/>
       <w:r>
         <w:lastRenderedPageBreak/>
         <w:t>Specific Requirements</w:t>
       </w:r>
+      <w:bookmarkEnd w:id="7"/>
+      <w:r>
+        <w:t xml:space="preserve"> </w:t>
+      </w:r>
+    </w:p>
+    <w:p>
+      <w:pPr>
+        <w:pStyle w:val="berschrift2"/>
+      </w:pPr>
+      <w:bookmarkStart w:id="8" w:name="_Toc465409253"/>
+      <w:r>
+        <w:t>Functionality</w:t>
+      </w:r>
       <w:bookmarkEnd w:id="8"/>
-      <w:r>
-        <w:t xml:space="preserve"> </w:t>
-      </w:r>
-    </w:p>
-    <w:p>
-      <w:pPr>
-        <w:pStyle w:val="berschrift2"/>
-      </w:pPr>
-      <w:bookmarkStart w:id="9" w:name="_Toc465409253"/>
-      <w:r>
-        <w:t>Functionality</w:t>
+    </w:p>
+    <w:p>
+      <w:r>
+        <w:tab/>
+        <w:t>Set alarm according to calendar appointments</w:t>
+      </w:r>
+    </w:p>
+    <w:p>
+      <w:pPr>
+        <w:pStyle w:val="berschrift3"/>
+      </w:pPr>
+      <w:bookmarkStart w:id="9" w:name="_Toc465409254"/>
+      <w:r>
+        <w:t>Only use specified calendars</w:t>
       </w:r>
       <w:bookmarkEnd w:id="9"/>
     </w:p>
     <w:p>
-      <w:r>
-        <w:tab/>
-        <w:t>Set alarm according to calendar appointments</w:t>
-      </w:r>
-    </w:p>
-    <w:p>
       <w:pPr>
         <w:pStyle w:val="berschrift3"/>
       </w:pPr>
-      <w:bookmarkStart w:id="10" w:name="_Toc465409254"/>
-      <w:r>
-        <w:t>Only use specified calendars</w:t>
+      <w:bookmarkStart w:id="10" w:name="_Toc465409255"/>
+      <w:r>
+        <w:t>For time calculation use location from calendar appointment</w:t>
       </w:r>
       <w:bookmarkEnd w:id="10"/>
     </w:p>
     <w:p>
+      <w:r>
+        <w:tab/>
+        <w:t xml:space="preserve">If there is no </w:t>
+      </w:r>
+      <w:r>
+        <w:t>location entered ask for user</w:t>
+      </w:r>
+    </w:p>
+    <w:p>
       <w:pPr>
         <w:pStyle w:val="berschrift3"/>
       </w:pPr>
-      <w:bookmarkStart w:id="11" w:name="_Toc465409255"/>
-      <w:r>
-        <w:t>For time calculation use location from calendar appointment</w:t>
-      </w:r>
+      <w:bookmarkStart w:id="11" w:name="_Toc465409256"/>
+      <w:r>
+        <w:t>Route calculation via Google Maps API</w:t>
+      </w:r>
+      <w:bookmarkStart w:id="12" w:name="_GoBack"/>
       <w:bookmarkEnd w:id="11"/>
-    </w:p>
-    <w:p>
-      <w:r>
-        <w:tab/>
-        <w:t xml:space="preserve">If there is no </w:t>
-      </w:r>
-      <w:r>
-        <w:t>location entered ask for user</w:t>
-      </w:r>
-    </w:p>
-    <w:p>
-      <w:pPr>
-        <w:pStyle w:val="berschrift3"/>
-      </w:pPr>
-      <w:bookmarkStart w:id="12" w:name="_Toc465409256"/>
-      <w:r>
-        <w:t>Route calculation via Google Maps API</w:t>
-      </w:r>
       <w:bookmarkEnd w:id="12"/>
     </w:p>
     <w:p>
@@ -4956,7 +4961,7 @@
               <w:rStyle w:val="Seitenzahl"/>
               <w:noProof/>
             </w:rPr>
-            <w:t>4</w:t>
+            <w:t>5</w:t>
           </w:r>
           <w:r>
             <w:rPr>
@@ -5138,11 +5143,21 @@
           <w:tcW w:w="6379" w:type="dxa"/>
         </w:tcPr>
         <w:p>
-          <w:fldSimple w:instr=" TITLE  \* MERGEFORMAT ">
-            <w:r>
-              <w:t>Software Requirements Specification</w:t>
-            </w:r>
-          </w:fldSimple>
+          <w:r>
+            <w:fldChar w:fldCharType="begin"/>
+          </w:r>
+          <w:r>
+            <w:instrText xml:space="preserve"> TITLE  \* MERGEFORMAT </w:instrText>
+          </w:r>
+          <w:r>
+            <w:fldChar w:fldCharType="separate"/>
+          </w:r>
+          <w:r>
+            <w:t>Software Requirements Specification</w:t>
+          </w:r>
+          <w:r>
+            <w:fldChar w:fldCharType="end"/>
+          </w:r>
         </w:p>
       </w:tc>
       <w:tc>
@@ -7346,7 +7361,7 @@
 </file>
 
 <file path=customXml/itemProps1.xml><?xml version="1.0" encoding="utf-8"?>
-<ds:datastoreItem xmlns:ds="http://schemas.openxmlformats.org/officeDocument/2006/customXml" ds:itemID="{3C4BB9CF-C7E6-6446-88A7-E3F785414686}">
+<ds:datastoreItem xmlns:ds="http://schemas.openxmlformats.org/officeDocument/2006/customXml" ds:itemID="{547DE975-BA71-6640-A2CD-51D738160EB9}">
   <ds:schemaRefs>
     <ds:schemaRef ds:uri="http://schemas.openxmlformats.org/officeDocument/2006/bibliography"/>
   </ds:schemaRefs>

</xml_diff>